<commit_message>
modified:   LTD Plan.docx 	new file:   database/autotrader_data (1).db 	modified:   database/autotrader_data.db 	new file:   database/autotrader_data.sqbpro 	modified:   main.py 	modified:   sports-iq/Football Data Fixtures.xlsx 	modified:   test.py
	modified:   database/autotrader_data.db
</commit_message>
<xml_diff>
--- a/LTD Plan.docx
+++ b/LTD Plan.docx
@@ -307,7 +307,23 @@
     </w:p>
     <w:p>
       <w:r>
-        <w:t>To counter overfitting, any paired statistics, such as ‘&lt; xyz and &gt; xyz’ should be matched. Having one value higher or lower than the other will produce overfit results.</w:t>
+        <w:t xml:space="preserve">To counter overfitting, any paired statistics, such as ‘&lt; </w:t>
+      </w:r>
+      <w:proofErr w:type="spellStart"/>
+      <w:r>
+        <w:t>xyz</w:t>
+      </w:r>
+      <w:proofErr w:type="spellEnd"/>
+      <w:r>
+        <w:t xml:space="preserve"> and &gt; </w:t>
+      </w:r>
+      <w:proofErr w:type="spellStart"/>
+      <w:r>
+        <w:t>xyz</w:t>
+      </w:r>
+      <w:proofErr w:type="spellEnd"/>
+      <w:r>
+        <w:t>’ should be matched. Having one value higher or lower than the other will produce overfit results.</w:t>
       </w:r>
     </w:p>
     <w:p>
@@ -498,6 +514,23 @@
       </w:r>
     </w:p>
     <w:p>
+      <w:pPr>
+        <w:rPr>
+          <w:b/>
+          <w:bCs/>
+          <w:u w:val="single"/>
+        </w:rPr>
+      </w:pPr>
+      <w:r>
+        <w:rPr>
+          <w:b/>
+          <w:bCs/>
+          <w:u w:val="single"/>
+        </w:rPr>
+        <w:t xml:space="preserve">Eligible Leagues: </w:t>
+      </w:r>
+    </w:p>
+    <w:p>
       <w:r>
         <w:rPr>
           <w:u w:val="single"/>
@@ -674,6 +707,7 @@
     </w:p>
     <w:p>
       <w:r>
+        <w:lastRenderedPageBreak/>
         <w:t>This document should be reviewed and any alterations made in a new version. Changes should be made after any findings that will improve the performance of the strategy.</w:t>
       </w:r>
     </w:p>
@@ -879,6 +913,9 @@
     <w:p/>
     <w:p>
       <w:r>
+        <w:rPr>
+          <w:noProof/>
+        </w:rPr>
         <w:lastRenderedPageBreak/>
         <w:drawing>
           <wp:inline distT="0" distB="0" distL="0" distR="0" wp14:anchorId="58A619EC" wp14:editId="52656572">
@@ -985,6 +1022,7 @@
                 <w:bCs/>
               </w:rPr>
             </w:pPr>
+            <w:proofErr w:type="spellStart"/>
             <w:r>
               <w:rPr>
                 <w:b/>
@@ -992,6 +1030,7 @@
               </w:rPr>
               <w:t>hva</w:t>
             </w:r>
+            <w:proofErr w:type="spellEnd"/>
           </w:p>
         </w:tc>
         <w:tc>
@@ -1013,6 +1052,7 @@
                 <w:bCs/>
               </w:rPr>
             </w:pPr>
+            <w:proofErr w:type="spellStart"/>
             <w:r>
               <w:rPr>
                 <w:b/>
@@ -1020,6 +1060,7 @@
               </w:rPr>
               <w:t>goal_edge</w:t>
             </w:r>
+            <w:proofErr w:type="spellEnd"/>
           </w:p>
         </w:tc>
         <w:tc>
@@ -1041,6 +1082,7 @@
                 <w:bCs/>
               </w:rPr>
             </w:pPr>
+            <w:proofErr w:type="spellStart"/>
             <w:r>
               <w:rPr>
                 <w:b/>
@@ -1048,6 +1090,7 @@
               </w:rPr>
               <w:t>draw_perc</w:t>
             </w:r>
+            <w:proofErr w:type="spellEnd"/>
           </w:p>
         </w:tc>
         <w:tc>
@@ -1069,6 +1112,7 @@
                 <w:bCs/>
               </w:rPr>
             </w:pPr>
+            <w:proofErr w:type="spellStart"/>
             <w:r>
               <w:rPr>
                 <w:b/>
@@ -1076,6 +1120,7 @@
               </w:rPr>
               <w:t>total_matches</w:t>
             </w:r>
+            <w:proofErr w:type="spellEnd"/>
           </w:p>
         </w:tc>
         <w:tc>
@@ -1153,6 +1198,7 @@
                 <w:bCs/>
               </w:rPr>
             </w:pPr>
+            <w:proofErr w:type="spellStart"/>
             <w:r>
               <w:rPr>
                 <w:b/>
@@ -1174,6 +1220,7 @@
               </w:rPr>
               <w:t>price</w:t>
             </w:r>
+            <w:proofErr w:type="spellEnd"/>
           </w:p>
         </w:tc>
         <w:tc>
@@ -1251,6 +1298,7 @@
                 <w:bCs/>
               </w:rPr>
             </w:pPr>
+            <w:proofErr w:type="spellStart"/>
             <w:r>
               <w:rPr>
                 <w:b/>
@@ -1258,6 +1306,7 @@
               </w:rPr>
               <w:t>pnl</w:t>
             </w:r>
+            <w:proofErr w:type="spellEnd"/>
           </w:p>
         </w:tc>
       </w:tr>
@@ -2411,6 +2460,7 @@
   <w:style w:type="character" w:default="1" w:styleId="DefaultParagraphFont">
     <w:name w:val="Default Paragraph Font"/>
     <w:uiPriority w:val="1"/>
+    <w:semiHidden/>
     <w:unhideWhenUsed/>
   </w:style>
   <w:style w:type="table" w:default="1" w:styleId="TableNormal">

</xml_diff>

<commit_message>
modified:   LTD Plan.docx 	modified:   database/autotrader_data.db 	modified:   main.py 	modified:   sports-iq/Football Data Fixtures.xlsx 	modified:   test.py
</commit_message>
<xml_diff>
--- a/LTD Plan.docx
+++ b/LTD Plan.docx
@@ -1548,6 +1548,117 @@
       </w:tr>
     </w:tbl>
     <w:p/>
+    <w:p>
+      <w:pPr>
+        <w:jc w:val="center"/>
+        <w:rPr>
+          <w:b/>
+          <w:bCs/>
+          <w:u w:val="single"/>
+        </w:rPr>
+      </w:pPr>
+      <w:r>
+        <w:rPr>
+          <w:b/>
+          <w:bCs/>
+          <w:u w:val="single"/>
+        </w:rPr>
+        <w:t>Results of live testing analysis</w:t>
+      </w:r>
+      <w:r>
+        <w:rPr>
+          <w:b/>
+          <w:bCs/>
+          <w:u w:val="single"/>
+        </w:rPr>
+        <w:t xml:space="preserve"> – Q1 + Q2</w:t>
+      </w:r>
+    </w:p>
+    <w:p>
+      <w:r>
+        <w:rPr>
+          <w:b/>
+          <w:bCs/>
+        </w:rPr>
+        <w:t>Try to explain what you have found.</w:t>
+      </w:r>
+      <w:r>
+        <w:rPr>
+          <w:b/>
+          <w:bCs/>
+        </w:rPr>
+        <w:t xml:space="preserve"> </w:t>
+      </w:r>
+    </w:p>
+    <w:p>
+      <w:r>
+        <w:rPr>
+          <w:b/>
+          <w:bCs/>
+        </w:rPr>
+        <w:t>What was the analysis from the strategy used?</w:t>
+      </w:r>
+      <w:r>
+        <w:t xml:space="preserve"> PnL, Win Rate, Avg Win/Loss etc… average price over time (weekly) and how this effects </w:t>
+      </w:r>
+      <w:proofErr w:type="spellStart"/>
+      <w:r>
+        <w:t>pnl</w:t>
+      </w:r>
+      <w:proofErr w:type="spellEnd"/>
+      <w:r>
+        <w:t xml:space="preserve"> or win rate.</w:t>
+      </w:r>
+    </w:p>
+    <w:p>
+      <w:pPr>
+        <w:rPr>
+          <w:b/>
+          <w:bCs/>
+        </w:rPr>
+      </w:pPr>
+      <w:r>
+        <w:rPr>
+          <w:b/>
+          <w:bCs/>
+        </w:rPr>
+        <w:lastRenderedPageBreak/>
+        <w:t>Was there anything you found that was unexpected that may improve the system?</w:t>
+      </w:r>
+    </w:p>
+    <w:p>
+      <w:r>
+        <w:t xml:space="preserve"> I.E. now a win rate has been established, a more accurate risk/reward ratio can be applied. Using this strategy, or indeed any sports betting strategy, all that really matters is the odds or price you enter the market. </w:t>
+      </w:r>
+      <w:r>
+        <w:t xml:space="preserve">It is yet unconfirmed if the stats used for the strategy have any correlation with the price used. </w:t>
+      </w:r>
+      <w:r>
+        <w:t>As football results can appear random the odds reflect the results, no match will come in just because you want it to. Which seems self-explanatory but when you want something to happen it feels wrong when it doesn’t. Therefore</w:t>
+      </w:r>
+      <w:r>
+        <w:t>,</w:t>
+      </w:r>
+      <w:r>
+        <w:t xml:space="preserve"> I theorise that a lower average price must be achieved </w:t>
+      </w:r>
+      <w:r>
+        <w:t>to</w:t>
+      </w:r>
+      <w:r>
+        <w:t xml:space="preserve"> </w:t>
+      </w:r>
+      <w:r>
+        <w:t>produce</w:t>
+      </w:r>
+      <w:r>
+        <w:t xml:space="preserve"> a long term positive expected value (+EV). I think that from the results of Q1 + 2, albeit fragmented, it shows that a lower price entered on the lay side over time results in +EV. This could be proof </w:t>
+      </w:r>
+      <w:r>
+        <w:t>of edge this season without the need to risk unbalanced amounts when the bet is in my favour.</w:t>
+      </w:r>
+    </w:p>
+    <w:p/>
     <w:sectPr>
       <w:pgSz w:w="11906" w:h="16838"/>
       <w:pgMar w:top="1440" w:right="1440" w:bottom="1440" w:left="1440" w:header="720" w:footer="720" w:gutter="0"/>

</xml_diff>